<commit_message>
Updating a daily log
</commit_message>
<xml_diff>
--- a/Education & Study/IAMROOT.ORG Study/일지.docx
+++ b/Education & Study/IAMROOT.ORG Study/일지.docx
@@ -378,6 +378,135 @@
           <w:rFonts w:hint="eastAsia"/>
         </w:rPr>
         <w:t>까지 완료</w:t>
+      </w:r>
+    </w:p>
+    <w:p>
+      <w:pPr>
+        <w:spacing w:line="276" w:lineRule="auto"/>
+      </w:pPr>
+      <w:r>
+        <w:t>2019.06.0</w:t>
+      </w:r>
+      <w:r>
+        <w:rPr>
+          <w:rFonts w:hint="eastAsia"/>
+        </w:rPr>
+        <w:t>8</w:t>
+      </w:r>
+      <w:r>
+        <w:t>(토)</w:t>
+      </w:r>
+    </w:p>
+    <w:p>
+      <w:pPr>
+        <w:spacing w:line="276" w:lineRule="auto"/>
+      </w:pPr>
+      <w:r>
+        <w:rPr>
+          <w:rFonts w:hint="eastAsia"/>
+        </w:rPr>
+        <w:t>-</w:t>
+      </w:r>
+      <w:r>
+        <w:t xml:space="preserve"> </w:t>
+      </w:r>
+      <w:r>
+        <w:rPr>
+          <w:rFonts w:hint="eastAsia"/>
+        </w:rPr>
+        <w:t>스터디 (</w:t>
+      </w:r>
+      <w:proofErr w:type="gramStart"/>
+      <w:r>
+        <w:rPr>
+          <w:rFonts w:hint="eastAsia"/>
+        </w:rPr>
+        <w:t>3</w:t>
+      </w:r>
+      <w:r>
+        <w:t xml:space="preserve"> </w:t>
+      </w:r>
+      <w:r>
+        <w:rPr>
+          <w:rFonts w:hint="eastAsia"/>
+        </w:rPr>
+        <w:t>/</w:t>
+      </w:r>
+      <w:proofErr w:type="gramEnd"/>
+      <w:r>
+        <w:t xml:space="preserve"> </w:t>
+      </w:r>
+      <w:r>
+        <w:rPr>
+          <w:rFonts w:hint="eastAsia"/>
+        </w:rPr>
+        <w:t>4(명))</w:t>
+      </w:r>
+    </w:p>
+    <w:p>
+      <w:pPr>
+        <w:spacing w:line="276" w:lineRule="auto"/>
+      </w:pPr>
+      <w:r>
+        <w:rPr>
+          <w:rFonts w:hint="eastAsia"/>
+        </w:rPr>
+        <w:t>-</w:t>
+      </w:r>
+      <w:r>
+        <w:t xml:space="preserve"> </w:t>
+      </w:r>
+      <w:r>
+        <w:rPr>
+          <w:rFonts w:hint="eastAsia"/>
+        </w:rPr>
+        <w:t xml:space="preserve">신경망 첫걸음 </w:t>
+      </w:r>
+      <w:r>
+        <w:t>chapter 13</w:t>
+      </w:r>
+      <w:r>
+        <w:rPr>
+          <w:rFonts w:hint="eastAsia"/>
+        </w:rPr>
+        <w:t xml:space="preserve">까지 </w:t>
+      </w:r>
+      <w:proofErr w:type="spellStart"/>
+      <w:r>
+        <w:rPr>
+          <w:rFonts w:hint="eastAsia"/>
+        </w:rPr>
+        <w:t>질문점</w:t>
+      </w:r>
+      <w:proofErr w:type="spellEnd"/>
+      <w:r>
+        <w:rPr>
+          <w:rFonts w:hint="eastAsia"/>
+        </w:rPr>
+        <w:t xml:space="preserve"> 공유 (새로 들어온 사람과 함께)</w:t>
+      </w:r>
+    </w:p>
+    <w:p>
+      <w:pPr>
+        <w:spacing w:line="276" w:lineRule="auto"/>
+        <w:rPr>
+          <w:rFonts w:hint="eastAsia"/>
+        </w:rPr>
+      </w:pPr>
+      <w:r>
+        <w:rPr>
+          <w:rFonts w:hint="eastAsia"/>
+        </w:rPr>
+        <w:t>-</w:t>
+      </w:r>
+      <w:r>
+        <w:t xml:space="preserve"> </w:t>
+      </w:r>
+      <w:r>
+        <w:rPr>
+          <w:rFonts w:hint="eastAsia"/>
+        </w:rPr>
+        <w:t>시간 2시간 진행</w:t>
       </w:r>
       <w:bookmarkStart w:id="0" w:name="_GoBack"/>
       <w:bookmarkEnd w:id="0"/>

</xml_diff>

<commit_message>
writing about log of study
</commit_message>
<xml_diff>
--- a/Education & Study/IAMROOT.ORG Study/일지.docx
+++ b/Education & Study/IAMROOT.ORG Study/일지.docx
@@ -79,19 +79,26 @@
         <w:rPr>
           <w:rFonts w:hint="eastAsia"/>
         </w:rPr>
-        <w:t xml:space="preserve">책 </w:t>
-      </w:r>
-      <w:proofErr w:type="gramStart"/>
-      <w:r>
-        <w:rPr>
-          <w:rFonts w:hint="eastAsia"/>
-        </w:rPr>
-        <w:t xml:space="preserve">선정 </w:t>
-      </w:r>
-      <w:r>
-        <w:t>:</w:t>
-      </w:r>
-      <w:proofErr w:type="gramEnd"/>
+        <w:t xml:space="preserve">책 선정 </w:t>
+      </w:r>
+      <w:r>
+        <w:t xml:space="preserve">: </w:t>
+      </w:r>
+      <w:r>
+        <w:rPr>
+          <w:rFonts w:hint="eastAsia"/>
+        </w:rPr>
+        <w:t>신경망 첫걸음(저</w:t>
+      </w:r>
+      <w:r>
+        <w:t>: 타리크 라시드</w:t>
+      </w:r>
+      <w:r>
+        <w:rPr>
+          <w:rFonts w:hint="eastAsia"/>
+        </w:rPr>
+        <w:t>,</w:t>
+      </w:r>
       <w:r>
         <w:t xml:space="preserve"> </w:t>
       </w:r>
@@ -99,24 +106,11 @@
         <w:rPr>
           <w:rFonts w:hint="eastAsia"/>
         </w:rPr>
-        <w:t>신경망 첫걸음(저</w:t>
-      </w:r>
-      <w:r>
-        <w:t xml:space="preserve">: </w:t>
-      </w:r>
-      <w:proofErr w:type="spellStart"/>
-      <w:r>
-        <w:t>타리크</w:t>
-      </w:r>
-      <w:proofErr w:type="spellEnd"/>
-      <w:r>
-        <w:t xml:space="preserve"> </w:t>
-      </w:r>
-      <w:proofErr w:type="spellStart"/>
-      <w:r>
-        <w:t>라시드</w:t>
-      </w:r>
-      <w:proofErr w:type="spellEnd"/>
+        <w:t>번</w:t>
+      </w:r>
+      <w:r>
+        <w:t>: 송교석</w:t>
+      </w:r>
       <w:r>
         <w:rPr>
           <w:rFonts w:hint="eastAsia"/>
@@ -124,392 +118,356 @@
         <w:t>,</w:t>
       </w:r>
       <w:r>
-        <w:t xml:space="preserve"> </w:t>
-      </w:r>
-      <w:r>
-        <w:rPr>
-          <w:rFonts w:hint="eastAsia"/>
-        </w:rPr>
-        <w:t>번</w:t>
-      </w:r>
-      <w:r>
-        <w:t xml:space="preserve">: </w:t>
-      </w:r>
-      <w:proofErr w:type="spellStart"/>
-      <w:r>
-        <w:t>송교석</w:t>
-      </w:r>
-      <w:proofErr w:type="spellEnd"/>
-      <w:r>
-        <w:rPr>
-          <w:rFonts w:hint="eastAsia"/>
-        </w:rPr>
-        <w:t>,</w:t>
-      </w:r>
-      <w:r>
         <w:t xml:space="preserve"> 2017-04-03)</w:t>
       </w:r>
     </w:p>
     <w:p>
       <w:pPr>
         <w:spacing w:after="0" w:line="276" w:lineRule="auto"/>
-        <w:ind w:left="800" w:firstLineChars="100" w:firstLine="200"/>
-      </w:pPr>
-      <w:r>
-        <w:rPr>
-          <w:rFonts w:hint="eastAsia"/>
-        </w:rPr>
-        <w:t>밑바닥부터 시작하는 딥러닝1</w:t>
-      </w:r>
-      <w:r>
-        <w:t>(</w:t>
-      </w:r>
-      <w:r>
-        <w:rPr>
-          <w:rFonts w:hint="eastAsia"/>
-        </w:rPr>
-        <w:t>저:</w:t>
-      </w:r>
-      <w:r>
-        <w:t xml:space="preserve"> </w:t>
-      </w:r>
-      <w:r>
-        <w:rPr>
-          <w:rFonts w:hint="eastAsia"/>
-        </w:rPr>
-        <w:t>사이토 고키,</w:t>
-      </w:r>
-      <w:r>
-        <w:t xml:space="preserve"> </w:t>
-      </w:r>
-      <w:r>
-        <w:rPr>
-          <w:rFonts w:hint="eastAsia"/>
-        </w:rPr>
-        <w:t>번:</w:t>
-      </w:r>
-      <w:r>
-        <w:t xml:space="preserve"> </w:t>
-      </w:r>
-      <w:proofErr w:type="spellStart"/>
-      <w:r>
-        <w:rPr>
-          <w:rFonts w:hint="eastAsia"/>
-        </w:rPr>
-        <w:t>개앞맵시</w:t>
-      </w:r>
-      <w:proofErr w:type="spellEnd"/>
-      <w:r>
-        <w:rPr>
-          <w:rFonts w:hint="eastAsia"/>
-        </w:rPr>
-        <w:t>,</w:t>
-      </w:r>
-      <w:r>
-        <w:t xml:space="preserve"> </w:t>
-      </w:r>
-      <w:r>
-        <w:t>2017-01-03</w:t>
-      </w:r>
-      <w:r>
-        <w:t>)</w:t>
-      </w:r>
-    </w:p>
-    <w:p>
-      <w:pPr>
-        <w:spacing w:after="0" w:line="276" w:lineRule="auto"/>
-      </w:pPr>
-      <w:r>
-        <w:rPr>
-          <w:rFonts w:hint="eastAsia"/>
-        </w:rPr>
-        <w:t>-</w:t>
-      </w:r>
-      <w:r>
-        <w:t xml:space="preserve"> </w:t>
-      </w:r>
-      <w:r>
-        <w:rPr>
-          <w:rFonts w:hint="eastAsia"/>
-        </w:rPr>
-        <w:t xml:space="preserve">시간 조정 </w:t>
-      </w:r>
-      <w:r>
-        <w:t>(</w:t>
-      </w:r>
-      <w:r>
-        <w:rPr>
-          <w:rFonts w:hint="eastAsia"/>
-        </w:rPr>
-        <w:t xml:space="preserve">토요일 오후 </w:t>
-      </w:r>
-      <w:r>
-        <w:t>7</w:t>
-      </w:r>
-      <w:r>
-        <w:rPr>
-          <w:rFonts w:hint="eastAsia"/>
-        </w:rPr>
-        <w:t>시)</w:t>
-      </w:r>
-    </w:p>
-    <w:p>
-      <w:pPr>
-        <w:spacing w:line="276" w:lineRule="auto"/>
-      </w:pPr>
-      <w:r>
-        <w:rPr>
-          <w:rFonts w:hint="eastAsia"/>
-        </w:rPr>
-        <w:t>-</w:t>
-      </w:r>
-      <w:r>
-        <w:t xml:space="preserve"> </w:t>
-      </w:r>
-      <w:r>
-        <w:rPr>
-          <w:rFonts w:hint="eastAsia"/>
-        </w:rPr>
-        <w:t xml:space="preserve">장소 조정 </w:t>
-      </w:r>
-      <w:r>
-        <w:t>(</w:t>
-      </w:r>
-      <w:r>
-        <w:rPr>
-          <w:rFonts w:hint="eastAsia"/>
-        </w:rPr>
-        <w:t xml:space="preserve">강남구 </w:t>
-      </w:r>
-      <w:r>
-        <w:t xml:space="preserve">-&gt; </w:t>
-      </w:r>
-      <w:r>
-        <w:rPr>
-          <w:rFonts w:hint="eastAsia"/>
-        </w:rPr>
-        <w:t>성동구)</w:t>
-      </w:r>
-    </w:p>
-    <w:p>
-      <w:pPr>
-        <w:spacing w:line="276" w:lineRule="auto"/>
-      </w:pPr>
-      <w:r>
-        <w:t>2019.06.01(토)</w:t>
-      </w:r>
-    </w:p>
-    <w:p>
-      <w:pPr>
-        <w:spacing w:line="276" w:lineRule="auto"/>
-      </w:pPr>
-      <w:r>
-        <w:rPr>
-          <w:rFonts w:hint="eastAsia"/>
-        </w:rPr>
-        <w:t>-</w:t>
-      </w:r>
-      <w:r>
-        <w:t xml:space="preserve"> </w:t>
-      </w:r>
-      <w:r>
-        <w:rPr>
-          <w:rFonts w:hint="eastAsia"/>
-        </w:rPr>
-        <w:t>스터디 인원 조정</w:t>
-      </w:r>
-      <w:r>
-        <w:t xml:space="preserve"> (4</w:t>
-      </w:r>
-      <w:proofErr w:type="gramStart"/>
-      <w:r>
-        <w:rPr>
-          <w:rFonts w:hint="eastAsia"/>
-        </w:rPr>
-        <w:t xml:space="preserve">명 </w:t>
-      </w:r>
-      <w:r>
-        <w:t>/</w:t>
-      </w:r>
-      <w:proofErr w:type="gramEnd"/>
-      <w:r>
-        <w:t xml:space="preserve"> </w:t>
-      </w:r>
-      <w:r>
-        <w:rPr>
-          <w:rFonts w:hint="eastAsia"/>
-        </w:rPr>
-        <w:t xml:space="preserve">참여 </w:t>
-      </w:r>
-      <w:r>
-        <w:t>3</w:t>
-      </w:r>
-      <w:r>
-        <w:rPr>
-          <w:rFonts w:hint="eastAsia"/>
-        </w:rPr>
-        <w:t>명)</w:t>
-      </w:r>
-    </w:p>
-    <w:p>
-      <w:pPr>
-        <w:spacing w:line="276" w:lineRule="auto"/>
-      </w:pPr>
-      <w:r>
-        <w:rPr>
-          <w:rFonts w:hint="eastAsia"/>
-        </w:rPr>
-        <w:t>-</w:t>
-      </w:r>
-      <w:r>
-        <w:t xml:space="preserve"> </w:t>
-      </w:r>
-      <w:r>
-        <w:rPr>
-          <w:rFonts w:hint="eastAsia"/>
-        </w:rPr>
-        <w:t xml:space="preserve">신경망 첫걸음 </w:t>
-      </w:r>
-      <w:r>
-        <w:t>chapter 13</w:t>
-      </w:r>
-      <w:r>
-        <w:rPr>
-          <w:rFonts w:hint="eastAsia"/>
-        </w:rPr>
-        <w:t>까지 완료</w:t>
-      </w:r>
-    </w:p>
-    <w:p>
-      <w:pPr>
-        <w:spacing w:line="276" w:lineRule="auto"/>
-      </w:pPr>
-      <w:r>
-        <w:t>2019.06.0</w:t>
-      </w:r>
-      <w:r>
-        <w:rPr>
-          <w:rFonts w:hint="eastAsia"/>
-        </w:rPr>
-        <w:t>8</w:t>
-      </w:r>
-      <w:r>
-        <w:t>(토)</w:t>
-      </w:r>
-    </w:p>
-    <w:p>
-      <w:pPr>
-        <w:spacing w:line="276" w:lineRule="auto"/>
-      </w:pPr>
-      <w:r>
-        <w:rPr>
-          <w:rFonts w:hint="eastAsia"/>
-        </w:rPr>
-        <w:t>-</w:t>
-      </w:r>
-      <w:r>
-        <w:t xml:space="preserve"> </w:t>
-      </w:r>
-      <w:r>
-        <w:rPr>
-          <w:rFonts w:hint="eastAsia"/>
-        </w:rPr>
-        <w:t>스터디 (</w:t>
-      </w:r>
-      <w:proofErr w:type="gramStart"/>
-      <w:r>
-        <w:rPr>
-          <w:rFonts w:hint="eastAsia"/>
-        </w:rPr>
-        <w:t>3</w:t>
-      </w:r>
-      <w:r>
-        <w:t xml:space="preserve"> </w:t>
-      </w:r>
-      <w:r>
-        <w:rPr>
-          <w:rFonts w:hint="eastAsia"/>
-        </w:rPr>
-        <w:t>/</w:t>
-      </w:r>
-      <w:proofErr w:type="gramEnd"/>
-      <w:r>
-        <w:t xml:space="preserve"> </w:t>
-      </w:r>
-      <w:r>
-        <w:rPr>
-          <w:rFonts w:hint="eastAsia"/>
-        </w:rPr>
-        <w:t>4(명))</w:t>
-      </w:r>
-    </w:p>
-    <w:p>
-      <w:pPr>
-        <w:spacing w:line="276" w:lineRule="auto"/>
-      </w:pPr>
-      <w:r>
-        <w:rPr>
-          <w:rFonts w:hint="eastAsia"/>
-        </w:rPr>
-        <w:t>-</w:t>
-      </w:r>
-      <w:r>
-        <w:t xml:space="preserve"> </w:t>
-      </w:r>
-      <w:r>
-        <w:rPr>
-          <w:rFonts w:hint="eastAsia"/>
-        </w:rPr>
-        <w:t xml:space="preserve">신경망 첫걸음 </w:t>
-      </w:r>
-      <w:r>
-        <w:t>chapter 13</w:t>
-      </w:r>
-      <w:r>
-        <w:rPr>
-          <w:rFonts w:hint="eastAsia"/>
-        </w:rPr>
-        <w:t xml:space="preserve">까지 </w:t>
-      </w:r>
-      <w:proofErr w:type="spellStart"/>
-      <w:r>
-        <w:rPr>
-          <w:rFonts w:hint="eastAsia"/>
-        </w:rPr>
-        <w:t>질문점</w:t>
-      </w:r>
-      <w:proofErr w:type="spellEnd"/>
-      <w:r>
-        <w:rPr>
-          <w:rFonts w:hint="eastAsia"/>
-        </w:rPr>
-        <w:t xml:space="preserve"> 공유 (새로 들어온 사람과 함께)</w:t>
-      </w:r>
-    </w:p>
-    <w:p>
-      <w:pPr>
-        <w:spacing w:line="276" w:lineRule="auto"/>
-        <w:rPr>
-          <w:rFonts w:hint="eastAsia"/>
-        </w:rPr>
-      </w:pPr>
-      <w:r>
-        <w:rPr>
-          <w:rFonts w:hint="eastAsia"/>
-        </w:rPr>
-        <w:t>-</w:t>
-      </w:r>
-      <w:r>
-        <w:t xml:space="preserve"> </w:t>
-      </w:r>
-      <w:r>
-        <w:rPr>
-          <w:rFonts w:hint="eastAsia"/>
-        </w:rPr>
-        <w:t>시간 2시간 진행</w:t>
-      </w:r>
+      </w:pPr>
       <w:bookmarkStart w:id="0" w:name="_GoBack"/>
       <w:bookmarkEnd w:id="0"/>
+      <w:r>
+        <w:rPr>
+          <w:rFonts w:hint="eastAsia"/>
+        </w:rPr>
+        <w:t>-</w:t>
+      </w:r>
+      <w:r>
+        <w:t xml:space="preserve"> </w:t>
+      </w:r>
+      <w:r>
+        <w:rPr>
+          <w:rFonts w:hint="eastAsia"/>
+        </w:rPr>
+        <w:t xml:space="preserve">시간 조정 </w:t>
+      </w:r>
+      <w:r>
+        <w:t>(</w:t>
+      </w:r>
+      <w:r>
+        <w:rPr>
+          <w:rFonts w:hint="eastAsia"/>
+        </w:rPr>
+        <w:t xml:space="preserve">토요일 오후 </w:t>
+      </w:r>
+      <w:r>
+        <w:t>7</w:t>
+      </w:r>
+      <w:r>
+        <w:rPr>
+          <w:rFonts w:hint="eastAsia"/>
+        </w:rPr>
+        <w:t>시)</w:t>
+      </w:r>
+    </w:p>
+    <w:p>
+      <w:pPr>
+        <w:spacing w:line="276" w:lineRule="auto"/>
+      </w:pPr>
+      <w:r>
+        <w:rPr>
+          <w:rFonts w:hint="eastAsia"/>
+        </w:rPr>
+        <w:t>-</w:t>
+      </w:r>
+      <w:r>
+        <w:t xml:space="preserve"> </w:t>
+      </w:r>
+      <w:r>
+        <w:rPr>
+          <w:rFonts w:hint="eastAsia"/>
+        </w:rPr>
+        <w:t xml:space="preserve">장소 조정 </w:t>
+      </w:r>
+      <w:r>
+        <w:t>(</w:t>
+      </w:r>
+      <w:r>
+        <w:rPr>
+          <w:rFonts w:hint="eastAsia"/>
+        </w:rPr>
+        <w:t xml:space="preserve">강남구 </w:t>
+      </w:r>
+      <w:r>
+        <w:t xml:space="preserve">-&gt; </w:t>
+      </w:r>
+      <w:r>
+        <w:rPr>
+          <w:rFonts w:hint="eastAsia"/>
+        </w:rPr>
+        <w:t>성동구)</w:t>
+      </w:r>
+    </w:p>
+    <w:p>
+      <w:pPr>
+        <w:spacing w:line="276" w:lineRule="auto"/>
+      </w:pPr>
+      <w:r>
+        <w:t>2019.06.01(토)</w:t>
+      </w:r>
+    </w:p>
+    <w:p>
+      <w:pPr>
+        <w:spacing w:line="276" w:lineRule="auto"/>
+      </w:pPr>
+      <w:r>
+        <w:rPr>
+          <w:rFonts w:hint="eastAsia"/>
+        </w:rPr>
+        <w:t>-</w:t>
+      </w:r>
+      <w:r>
+        <w:t xml:space="preserve"> </w:t>
+      </w:r>
+      <w:r>
+        <w:rPr>
+          <w:rFonts w:hint="eastAsia"/>
+        </w:rPr>
+        <w:t>스터디 인원 조정</w:t>
+      </w:r>
+      <w:r>
+        <w:t xml:space="preserve"> (4</w:t>
+      </w:r>
+      <w:r>
+        <w:rPr>
+          <w:rFonts w:hint="eastAsia"/>
+        </w:rPr>
+        <w:t xml:space="preserve">명 </w:t>
+      </w:r>
+      <w:r>
+        <w:t xml:space="preserve">/ </w:t>
+      </w:r>
+      <w:r>
+        <w:rPr>
+          <w:rFonts w:hint="eastAsia"/>
+        </w:rPr>
+        <w:t xml:space="preserve">참여 </w:t>
+      </w:r>
+      <w:r>
+        <w:t>3</w:t>
+      </w:r>
+      <w:r>
+        <w:rPr>
+          <w:rFonts w:hint="eastAsia"/>
+        </w:rPr>
+        <w:t>명)</w:t>
+      </w:r>
+    </w:p>
+    <w:p>
+      <w:pPr>
+        <w:spacing w:line="276" w:lineRule="auto"/>
+      </w:pPr>
+      <w:r>
+        <w:rPr>
+          <w:rFonts w:hint="eastAsia"/>
+        </w:rPr>
+        <w:t>-</w:t>
+      </w:r>
+      <w:r>
+        <w:t xml:space="preserve"> </w:t>
+      </w:r>
+      <w:r>
+        <w:rPr>
+          <w:rFonts w:hint="eastAsia"/>
+        </w:rPr>
+        <w:t xml:space="preserve">신경망 첫걸음 </w:t>
+      </w:r>
+      <w:r>
+        <w:t>chapter 13</w:t>
+      </w:r>
+      <w:r>
+        <w:rPr>
+          <w:rFonts w:hint="eastAsia"/>
+        </w:rPr>
+        <w:t>까지 완료</w:t>
+      </w:r>
+    </w:p>
+    <w:p>
+      <w:pPr>
+        <w:spacing w:line="276" w:lineRule="auto"/>
+      </w:pPr>
+      <w:r>
+        <w:t>2019.06.0</w:t>
+      </w:r>
+      <w:r>
+        <w:rPr>
+          <w:rFonts w:hint="eastAsia"/>
+        </w:rPr>
+        <w:t>8</w:t>
+      </w:r>
+      <w:r>
+        <w:t>(토)</w:t>
+      </w:r>
+    </w:p>
+    <w:p>
+      <w:pPr>
+        <w:spacing w:line="276" w:lineRule="auto"/>
+      </w:pPr>
+      <w:r>
+        <w:rPr>
+          <w:rFonts w:hint="eastAsia"/>
+        </w:rPr>
+        <w:t>-</w:t>
+      </w:r>
+      <w:r>
+        <w:t xml:space="preserve"> </w:t>
+      </w:r>
+      <w:r>
+        <w:rPr>
+          <w:rFonts w:hint="eastAsia"/>
+        </w:rPr>
+        <w:t>스터디 (3</w:t>
+      </w:r>
+      <w:r>
+        <w:t xml:space="preserve"> </w:t>
+      </w:r>
+      <w:r>
+        <w:rPr>
+          <w:rFonts w:hint="eastAsia"/>
+        </w:rPr>
+        <w:t>/</w:t>
+      </w:r>
+      <w:r>
+        <w:t xml:space="preserve"> </w:t>
+      </w:r>
+      <w:r>
+        <w:rPr>
+          <w:rFonts w:hint="eastAsia"/>
+        </w:rPr>
+        <w:t>4(명))</w:t>
+      </w:r>
+    </w:p>
+    <w:p>
+      <w:pPr>
+        <w:spacing w:line="276" w:lineRule="auto"/>
+      </w:pPr>
+      <w:r>
+        <w:rPr>
+          <w:rFonts w:hint="eastAsia"/>
+        </w:rPr>
+        <w:t>-</w:t>
+      </w:r>
+      <w:r>
+        <w:t xml:space="preserve"> </w:t>
+      </w:r>
+      <w:r>
+        <w:rPr>
+          <w:rFonts w:hint="eastAsia"/>
+        </w:rPr>
+        <w:t xml:space="preserve">신경망 첫걸음 </w:t>
+      </w:r>
+      <w:r>
+        <w:t>chapter 13</w:t>
+      </w:r>
+      <w:r>
+        <w:rPr>
+          <w:rFonts w:hint="eastAsia"/>
+        </w:rPr>
+        <w:t>까지 질문점 공유 (새로 들어온 사람과 함께)</w:t>
+      </w:r>
+    </w:p>
+    <w:p>
+      <w:pPr>
+        <w:spacing w:line="276" w:lineRule="auto"/>
+      </w:pPr>
+      <w:r>
+        <w:t>2019.06.</w:t>
+      </w:r>
+      <w:r>
+        <w:t>15</w:t>
+      </w:r>
+      <w:r>
+        <w:t>(토)</w:t>
+      </w:r>
+    </w:p>
+    <w:p>
+      <w:pPr>
+        <w:spacing w:line="276" w:lineRule="auto"/>
+      </w:pPr>
+      <w:r>
+        <w:rPr>
+          <w:rFonts w:hint="eastAsia"/>
+        </w:rPr>
+        <w:t>-</w:t>
+      </w:r>
+      <w:r>
+        <w:t xml:space="preserve"> </w:t>
+      </w:r>
+      <w:r>
+        <w:rPr>
+          <w:rFonts w:hint="eastAsia"/>
+        </w:rPr>
+        <w:t>스터디 (</w:t>
+      </w:r>
+      <w:r>
+        <w:t>4</w:t>
+      </w:r>
+      <w:r>
+        <w:t xml:space="preserve"> </w:t>
+      </w:r>
+      <w:r>
+        <w:rPr>
+          <w:rFonts w:hint="eastAsia"/>
+        </w:rPr>
+        <w:t>/</w:t>
+      </w:r>
+      <w:r>
+        <w:t xml:space="preserve"> </w:t>
+      </w:r>
+      <w:r>
+        <w:rPr>
+          <w:rFonts w:hint="eastAsia"/>
+        </w:rPr>
+        <w:t>4(명))</w:t>
+      </w:r>
+    </w:p>
+    <w:p>
+      <w:pPr>
+        <w:spacing w:line="276" w:lineRule="auto"/>
+        <w:rPr>
+          <w:rFonts w:hint="eastAsia"/>
+        </w:rPr>
+      </w:pPr>
+      <w:r>
+        <w:rPr>
+          <w:rFonts w:hint="eastAsia"/>
+        </w:rPr>
+        <w:t>-</w:t>
+      </w:r>
+      <w:r>
+        <w:t xml:space="preserve"> </w:t>
+      </w:r>
+      <w:r>
+        <w:rPr>
+          <w:rFonts w:hint="eastAsia"/>
+        </w:rPr>
+        <w:t xml:space="preserve">신경망 첫걸음 </w:t>
+      </w:r>
+      <w:r>
+        <w:t>chapter 1</w:t>
+      </w:r>
+      <w:r>
+        <w:t>6</w:t>
+      </w:r>
+      <w:r>
+        <w:rPr>
+          <w:rFonts w:hint="eastAsia"/>
+        </w:rPr>
+        <w:t xml:space="preserve">까지 </w:t>
+      </w:r>
+      <w:r>
+        <w:rPr>
+          <w:rFonts w:hint="eastAsia"/>
+        </w:rPr>
+        <w:t xml:space="preserve">읽고 </w:t>
+      </w:r>
+      <w:r>
+        <w:rPr>
+          <w:rFonts w:hint="eastAsia"/>
+        </w:rPr>
+        <w:t>질문점 공유</w:t>
+      </w:r>
     </w:p>
     <w:sectPr>
       <w:pgSz w:w="11906" w:h="16838"/>

</xml_diff>

<commit_message>
follow up and fininshing class: crawling movie reviews and do LDA process + updating study contents
</commit_message>
<xml_diff>
--- a/Education & Study/IAMROOT.ORG Study/일지.docx
+++ b/Education & Study/IAMROOT.ORG Study/일지.docx
@@ -125,348 +125,498 @@
       <w:pPr>
         <w:spacing w:after="0" w:line="276" w:lineRule="auto"/>
       </w:pPr>
+      <w:r>
+        <w:rPr>
+          <w:rFonts w:hint="eastAsia"/>
+        </w:rPr>
+        <w:t>-</w:t>
+      </w:r>
+      <w:r>
+        <w:t xml:space="preserve"> </w:t>
+      </w:r>
+      <w:r>
+        <w:rPr>
+          <w:rFonts w:hint="eastAsia"/>
+        </w:rPr>
+        <w:t xml:space="preserve">시간 조정 </w:t>
+      </w:r>
+      <w:r>
+        <w:t>(</w:t>
+      </w:r>
+      <w:r>
+        <w:rPr>
+          <w:rFonts w:hint="eastAsia"/>
+        </w:rPr>
+        <w:t xml:space="preserve">토요일 오후 </w:t>
+      </w:r>
+      <w:r>
+        <w:t>7</w:t>
+      </w:r>
+      <w:r>
+        <w:rPr>
+          <w:rFonts w:hint="eastAsia"/>
+        </w:rPr>
+        <w:t>시)</w:t>
+      </w:r>
+    </w:p>
+    <w:p>
+      <w:pPr>
+        <w:spacing w:line="276" w:lineRule="auto"/>
+      </w:pPr>
+      <w:r>
+        <w:rPr>
+          <w:rFonts w:hint="eastAsia"/>
+        </w:rPr>
+        <w:t>-</w:t>
+      </w:r>
+      <w:r>
+        <w:t xml:space="preserve"> </w:t>
+      </w:r>
+      <w:r>
+        <w:rPr>
+          <w:rFonts w:hint="eastAsia"/>
+        </w:rPr>
+        <w:t xml:space="preserve">장소 조정 </w:t>
+      </w:r>
+      <w:r>
+        <w:t>(</w:t>
+      </w:r>
+      <w:r>
+        <w:rPr>
+          <w:rFonts w:hint="eastAsia"/>
+        </w:rPr>
+        <w:t xml:space="preserve">강남구 </w:t>
+      </w:r>
+      <w:r>
+        <w:t xml:space="preserve">-&gt; </w:t>
+      </w:r>
+      <w:r>
+        <w:rPr>
+          <w:rFonts w:hint="eastAsia"/>
+        </w:rPr>
+        <w:t>성동구)</w:t>
+      </w:r>
+    </w:p>
+    <w:p>
+      <w:pPr>
+        <w:spacing w:line="276" w:lineRule="auto"/>
+      </w:pPr>
+      <w:r>
+        <w:t>2019.06.01(토)</w:t>
+      </w:r>
+    </w:p>
+    <w:p>
+      <w:pPr>
+        <w:spacing w:line="276" w:lineRule="auto"/>
+      </w:pPr>
+      <w:r>
+        <w:rPr>
+          <w:rFonts w:hint="eastAsia"/>
+        </w:rPr>
+        <w:t>-</w:t>
+      </w:r>
+      <w:r>
+        <w:t xml:space="preserve"> </w:t>
+      </w:r>
+      <w:r>
+        <w:rPr>
+          <w:rFonts w:hint="eastAsia"/>
+        </w:rPr>
+        <w:t>스터디 인원 조정</w:t>
+      </w:r>
+      <w:r>
+        <w:t xml:space="preserve"> (4</w:t>
+      </w:r>
+      <w:r>
+        <w:rPr>
+          <w:rFonts w:hint="eastAsia"/>
+        </w:rPr>
+        <w:t xml:space="preserve">명 </w:t>
+      </w:r>
+      <w:r>
+        <w:t xml:space="preserve">/ </w:t>
+      </w:r>
+      <w:r>
+        <w:rPr>
+          <w:rFonts w:hint="eastAsia"/>
+        </w:rPr>
+        <w:t xml:space="preserve">참여 </w:t>
+      </w:r>
+      <w:r>
+        <w:t>3</w:t>
+      </w:r>
+      <w:r>
+        <w:rPr>
+          <w:rFonts w:hint="eastAsia"/>
+        </w:rPr>
+        <w:t>명)</w:t>
+      </w:r>
+    </w:p>
+    <w:p>
+      <w:pPr>
+        <w:spacing w:line="276" w:lineRule="auto"/>
+      </w:pPr>
+      <w:r>
+        <w:rPr>
+          <w:rFonts w:hint="eastAsia"/>
+        </w:rPr>
+        <w:t>-</w:t>
+      </w:r>
+      <w:r>
+        <w:t xml:space="preserve"> </w:t>
+      </w:r>
+      <w:r>
+        <w:rPr>
+          <w:rFonts w:hint="eastAsia"/>
+        </w:rPr>
+        <w:t xml:space="preserve">신경망 첫걸음 </w:t>
+      </w:r>
+      <w:r>
+        <w:t>chapter 13</w:t>
+      </w:r>
+      <w:r>
+        <w:rPr>
+          <w:rFonts w:hint="eastAsia"/>
+        </w:rPr>
+        <w:t>까지 완료</w:t>
+      </w:r>
+    </w:p>
+    <w:p>
+      <w:pPr>
+        <w:spacing w:line="276" w:lineRule="auto"/>
+      </w:pPr>
+      <w:r>
+        <w:t>2019.06.0</w:t>
+      </w:r>
+      <w:r>
+        <w:rPr>
+          <w:rFonts w:hint="eastAsia"/>
+        </w:rPr>
+        <w:t>8</w:t>
+      </w:r>
+      <w:r>
+        <w:t>(토)</w:t>
+      </w:r>
+    </w:p>
+    <w:p>
+      <w:pPr>
+        <w:spacing w:line="276" w:lineRule="auto"/>
+      </w:pPr>
+      <w:r>
+        <w:rPr>
+          <w:rFonts w:hint="eastAsia"/>
+        </w:rPr>
+        <w:t>-</w:t>
+      </w:r>
+      <w:r>
+        <w:t xml:space="preserve"> </w:t>
+      </w:r>
+      <w:r>
+        <w:rPr>
+          <w:rFonts w:hint="eastAsia"/>
+        </w:rPr>
+        <w:t>스터디 (3</w:t>
+      </w:r>
+      <w:r>
+        <w:t xml:space="preserve"> </w:t>
+      </w:r>
+      <w:r>
+        <w:rPr>
+          <w:rFonts w:hint="eastAsia"/>
+        </w:rPr>
+        <w:t>/</w:t>
+      </w:r>
+      <w:r>
+        <w:t xml:space="preserve"> </w:t>
+      </w:r>
+      <w:r>
+        <w:rPr>
+          <w:rFonts w:hint="eastAsia"/>
+        </w:rPr>
+        <w:t>4(명))</w:t>
+      </w:r>
+    </w:p>
+    <w:p>
+      <w:pPr>
+        <w:spacing w:line="276" w:lineRule="auto"/>
+      </w:pPr>
+      <w:r>
+        <w:rPr>
+          <w:rFonts w:hint="eastAsia"/>
+        </w:rPr>
+        <w:t>-</w:t>
+      </w:r>
+      <w:r>
+        <w:t xml:space="preserve"> </w:t>
+      </w:r>
+      <w:r>
+        <w:rPr>
+          <w:rFonts w:hint="eastAsia"/>
+        </w:rPr>
+        <w:t xml:space="preserve">신경망 첫걸음 </w:t>
+      </w:r>
+      <w:r>
+        <w:t>chapter 13</w:t>
+      </w:r>
+      <w:r>
+        <w:rPr>
+          <w:rFonts w:hint="eastAsia"/>
+        </w:rPr>
+        <w:t>까지 질문점 공유 (새로 들어온 사람과 함께)</w:t>
+      </w:r>
+    </w:p>
+    <w:p>
+      <w:pPr>
+        <w:spacing w:line="276" w:lineRule="auto"/>
+      </w:pPr>
+      <w:r>
+        <w:t>2019.06.15(토)</w:t>
+      </w:r>
+    </w:p>
+    <w:p>
+      <w:pPr>
+        <w:spacing w:line="276" w:lineRule="auto"/>
+      </w:pPr>
+      <w:r>
+        <w:rPr>
+          <w:rFonts w:hint="eastAsia"/>
+        </w:rPr>
+        <w:t>-</w:t>
+      </w:r>
+      <w:r>
+        <w:t xml:space="preserve"> </w:t>
+      </w:r>
+      <w:r>
+        <w:rPr>
+          <w:rFonts w:hint="eastAsia"/>
+        </w:rPr>
+        <w:t>스터디 (</w:t>
+      </w:r>
+      <w:r>
+        <w:t xml:space="preserve">4 </w:t>
+      </w:r>
+      <w:r>
+        <w:rPr>
+          <w:rFonts w:hint="eastAsia"/>
+        </w:rPr>
+        <w:t>/</w:t>
+      </w:r>
+      <w:r>
+        <w:t xml:space="preserve"> </w:t>
+      </w:r>
+      <w:r>
+        <w:rPr>
+          <w:rFonts w:hint="eastAsia"/>
+        </w:rPr>
+        <w:t>4(명))</w:t>
+      </w:r>
+    </w:p>
+    <w:p>
+      <w:pPr>
+        <w:spacing w:line="276" w:lineRule="auto"/>
+      </w:pPr>
+      <w:r>
+        <w:rPr>
+          <w:rFonts w:hint="eastAsia"/>
+        </w:rPr>
+        <w:t>-</w:t>
+      </w:r>
+      <w:r>
+        <w:t xml:space="preserve"> </w:t>
+      </w:r>
+      <w:r>
+        <w:rPr>
+          <w:rFonts w:hint="eastAsia"/>
+        </w:rPr>
+        <w:t xml:space="preserve">신경망 첫걸음 </w:t>
+      </w:r>
+      <w:r>
+        <w:t>chapter 16</w:t>
+      </w:r>
+      <w:r>
+        <w:rPr>
+          <w:rFonts w:hint="eastAsia"/>
+        </w:rPr>
+        <w:t>까지 읽고 질문점 공유</w:t>
+      </w:r>
+    </w:p>
+    <w:p>
+      <w:pPr>
+        <w:spacing w:line="276" w:lineRule="auto"/>
+      </w:pPr>
+      <w:r>
+        <w:t>2019.06.</w:t>
+      </w:r>
+      <w:r>
+        <w:t>22</w:t>
+      </w:r>
+      <w:r>
+        <w:t>(토)</w:t>
+      </w:r>
+    </w:p>
+    <w:p>
+      <w:pPr>
+        <w:spacing w:line="276" w:lineRule="auto"/>
+      </w:pPr>
+      <w:r>
+        <w:rPr>
+          <w:rFonts w:hint="eastAsia"/>
+        </w:rPr>
+        <w:t>-</w:t>
+      </w:r>
+      <w:r>
+        <w:t xml:space="preserve"> </w:t>
+      </w:r>
+      <w:r>
+        <w:rPr>
+          <w:rFonts w:hint="eastAsia"/>
+        </w:rPr>
+        <w:t>스터디 (</w:t>
+      </w:r>
+      <w:r>
+        <w:t xml:space="preserve">4 </w:t>
+      </w:r>
+      <w:r>
+        <w:rPr>
+          <w:rFonts w:hint="eastAsia"/>
+        </w:rPr>
+        <w:t>/</w:t>
+      </w:r>
+      <w:r>
+        <w:t xml:space="preserve"> </w:t>
+      </w:r>
+      <w:r>
+        <w:rPr>
+          <w:rFonts w:hint="eastAsia"/>
+        </w:rPr>
+        <w:t>4(명))</w:t>
+      </w:r>
+    </w:p>
+    <w:p>
+      <w:pPr>
+        <w:spacing w:line="276" w:lineRule="auto"/>
+      </w:pPr>
+      <w:r>
+        <w:rPr>
+          <w:rFonts w:hint="eastAsia"/>
+        </w:rPr>
+        <w:t>-</w:t>
+      </w:r>
+      <w:r>
+        <w:t xml:space="preserve"> </w:t>
+      </w:r>
+      <w:r>
+        <w:rPr>
+          <w:rFonts w:hint="eastAsia"/>
+        </w:rPr>
+        <w:t>딥러닝 제대로 시작하기</w:t>
+      </w:r>
+      <w:r>
+        <w:rPr>
+          <w:rFonts w:hint="eastAsia"/>
+        </w:rPr>
+        <w:t xml:space="preserve"> </w:t>
+      </w:r>
+      <w:r>
+        <w:t xml:space="preserve">chapter </w:t>
+      </w:r>
+      <w:r>
+        <w:t>2</w:t>
+      </w:r>
+      <w:r>
+        <w:rPr>
+          <w:rFonts w:hint="eastAsia"/>
+        </w:rPr>
+        <w:t>까지 읽고 질문점 공유</w:t>
+      </w:r>
+    </w:p>
+    <w:p>
+      <w:pPr>
+        <w:spacing w:line="276" w:lineRule="auto"/>
+      </w:pPr>
+      <w:r>
+        <w:t>2019.06.2</w:t>
+      </w:r>
+      <w:r>
+        <w:t>9</w:t>
+      </w:r>
+      <w:r>
+        <w:t>(토)</w:t>
+      </w:r>
+    </w:p>
+    <w:p>
+      <w:pPr>
+        <w:spacing w:line="276" w:lineRule="auto"/>
+      </w:pPr>
+      <w:r>
+        <w:rPr>
+          <w:rFonts w:hint="eastAsia"/>
+        </w:rPr>
+        <w:t>-</w:t>
+      </w:r>
+      <w:r>
+        <w:t xml:space="preserve"> </w:t>
+      </w:r>
+      <w:r>
+        <w:rPr>
+          <w:rFonts w:hint="eastAsia"/>
+        </w:rPr>
+        <w:t>스터디 (</w:t>
+      </w:r>
+      <w:r>
+        <w:t xml:space="preserve">4 </w:t>
+      </w:r>
+      <w:r>
+        <w:rPr>
+          <w:rFonts w:hint="eastAsia"/>
+        </w:rPr>
+        <w:t>/</w:t>
+      </w:r>
+      <w:r>
+        <w:t xml:space="preserve"> </w:t>
+      </w:r>
+      <w:r>
+        <w:rPr>
+          <w:rFonts w:hint="eastAsia"/>
+        </w:rPr>
+        <w:t>4(명))</w:t>
+      </w:r>
+    </w:p>
+    <w:p>
+      <w:pPr>
+        <w:spacing w:line="276" w:lineRule="auto"/>
+        <w:rPr>
+          <w:rFonts w:hint="eastAsia"/>
+        </w:rPr>
+      </w:pPr>
+      <w:r>
+        <w:rPr>
+          <w:rFonts w:hint="eastAsia"/>
+        </w:rPr>
+        <w:t>-</w:t>
+      </w:r>
+      <w:r>
+        <w:t xml:space="preserve"> </w:t>
+      </w:r>
+      <w:r>
+        <w:rPr>
+          <w:rFonts w:hint="eastAsia"/>
+        </w:rPr>
+        <w:t xml:space="preserve">딥러닝 제대로 시작하기 </w:t>
+      </w:r>
+      <w:r>
+        <w:t xml:space="preserve">chapter </w:t>
+      </w:r>
+      <w:r>
+        <w:t>3</w:t>
+      </w:r>
       <w:bookmarkStart w:id="0" w:name="_GoBack"/>
       <w:bookmarkEnd w:id="0"/>
       <w:r>
         <w:rPr>
           <w:rFonts w:hint="eastAsia"/>
         </w:rPr>
-        <w:t>-</w:t>
-      </w:r>
-      <w:r>
-        <w:t xml:space="preserve"> </w:t>
-      </w:r>
-      <w:r>
-        <w:rPr>
-          <w:rFonts w:hint="eastAsia"/>
-        </w:rPr>
-        <w:t xml:space="preserve">시간 조정 </w:t>
-      </w:r>
-      <w:r>
-        <w:t>(</w:t>
-      </w:r>
-      <w:r>
-        <w:rPr>
-          <w:rFonts w:hint="eastAsia"/>
-        </w:rPr>
-        <w:t xml:space="preserve">토요일 오후 </w:t>
-      </w:r>
-      <w:r>
-        <w:t>7</w:t>
-      </w:r>
-      <w:r>
-        <w:rPr>
-          <w:rFonts w:hint="eastAsia"/>
-        </w:rPr>
-        <w:t>시)</w:t>
-      </w:r>
-    </w:p>
-    <w:p>
-      <w:pPr>
-        <w:spacing w:line="276" w:lineRule="auto"/>
-      </w:pPr>
-      <w:r>
-        <w:rPr>
-          <w:rFonts w:hint="eastAsia"/>
-        </w:rPr>
-        <w:t>-</w:t>
-      </w:r>
-      <w:r>
-        <w:t xml:space="preserve"> </w:t>
-      </w:r>
-      <w:r>
-        <w:rPr>
-          <w:rFonts w:hint="eastAsia"/>
-        </w:rPr>
-        <w:t xml:space="preserve">장소 조정 </w:t>
-      </w:r>
-      <w:r>
-        <w:t>(</w:t>
-      </w:r>
-      <w:r>
-        <w:rPr>
-          <w:rFonts w:hint="eastAsia"/>
-        </w:rPr>
-        <w:t xml:space="preserve">강남구 </w:t>
-      </w:r>
-      <w:r>
-        <w:t xml:space="preserve">-&gt; </w:t>
-      </w:r>
-      <w:r>
-        <w:rPr>
-          <w:rFonts w:hint="eastAsia"/>
-        </w:rPr>
-        <w:t>성동구)</w:t>
-      </w:r>
-    </w:p>
-    <w:p>
-      <w:pPr>
-        <w:spacing w:line="276" w:lineRule="auto"/>
-      </w:pPr>
-      <w:r>
-        <w:t>2019.06.01(토)</w:t>
-      </w:r>
-    </w:p>
-    <w:p>
-      <w:pPr>
-        <w:spacing w:line="276" w:lineRule="auto"/>
-      </w:pPr>
-      <w:r>
-        <w:rPr>
-          <w:rFonts w:hint="eastAsia"/>
-        </w:rPr>
-        <w:t>-</w:t>
-      </w:r>
-      <w:r>
-        <w:t xml:space="preserve"> </w:t>
-      </w:r>
-      <w:r>
-        <w:rPr>
-          <w:rFonts w:hint="eastAsia"/>
-        </w:rPr>
-        <w:t>스터디 인원 조정</w:t>
-      </w:r>
-      <w:r>
-        <w:t xml:space="preserve"> (4</w:t>
-      </w:r>
-      <w:r>
-        <w:rPr>
-          <w:rFonts w:hint="eastAsia"/>
-        </w:rPr>
-        <w:t xml:space="preserve">명 </w:t>
-      </w:r>
-      <w:r>
-        <w:t xml:space="preserve">/ </w:t>
-      </w:r>
-      <w:r>
-        <w:rPr>
-          <w:rFonts w:hint="eastAsia"/>
-        </w:rPr>
-        <w:t xml:space="preserve">참여 </w:t>
-      </w:r>
-      <w:r>
-        <w:t>3</w:t>
-      </w:r>
-      <w:r>
-        <w:rPr>
-          <w:rFonts w:hint="eastAsia"/>
-        </w:rPr>
-        <w:t>명)</w:t>
-      </w:r>
-    </w:p>
-    <w:p>
-      <w:pPr>
-        <w:spacing w:line="276" w:lineRule="auto"/>
-      </w:pPr>
-      <w:r>
-        <w:rPr>
-          <w:rFonts w:hint="eastAsia"/>
-        </w:rPr>
-        <w:t>-</w:t>
-      </w:r>
-      <w:r>
-        <w:t xml:space="preserve"> </w:t>
-      </w:r>
-      <w:r>
-        <w:rPr>
-          <w:rFonts w:hint="eastAsia"/>
-        </w:rPr>
-        <w:t xml:space="preserve">신경망 첫걸음 </w:t>
-      </w:r>
-      <w:r>
-        <w:t>chapter 13</w:t>
-      </w:r>
-      <w:r>
-        <w:rPr>
-          <w:rFonts w:hint="eastAsia"/>
-        </w:rPr>
-        <w:t>까지 완료</w:t>
-      </w:r>
-    </w:p>
-    <w:p>
-      <w:pPr>
-        <w:spacing w:line="276" w:lineRule="auto"/>
-      </w:pPr>
-      <w:r>
-        <w:t>2019.06.0</w:t>
-      </w:r>
-      <w:r>
-        <w:rPr>
-          <w:rFonts w:hint="eastAsia"/>
-        </w:rPr>
-        <w:t>8</w:t>
-      </w:r>
-      <w:r>
-        <w:t>(토)</w:t>
-      </w:r>
-    </w:p>
-    <w:p>
-      <w:pPr>
-        <w:spacing w:line="276" w:lineRule="auto"/>
-      </w:pPr>
-      <w:r>
-        <w:rPr>
-          <w:rFonts w:hint="eastAsia"/>
-        </w:rPr>
-        <w:t>-</w:t>
-      </w:r>
-      <w:r>
-        <w:t xml:space="preserve"> </w:t>
-      </w:r>
-      <w:r>
-        <w:rPr>
-          <w:rFonts w:hint="eastAsia"/>
-        </w:rPr>
-        <w:t>스터디 (3</w:t>
-      </w:r>
-      <w:r>
-        <w:t xml:space="preserve"> </w:t>
-      </w:r>
-      <w:r>
-        <w:rPr>
-          <w:rFonts w:hint="eastAsia"/>
-        </w:rPr>
-        <w:t>/</w:t>
-      </w:r>
-      <w:r>
-        <w:t xml:space="preserve"> </w:t>
-      </w:r>
-      <w:r>
-        <w:rPr>
-          <w:rFonts w:hint="eastAsia"/>
-        </w:rPr>
-        <w:t>4(명))</w:t>
-      </w:r>
-    </w:p>
-    <w:p>
-      <w:pPr>
-        <w:spacing w:line="276" w:lineRule="auto"/>
-      </w:pPr>
-      <w:r>
-        <w:rPr>
-          <w:rFonts w:hint="eastAsia"/>
-        </w:rPr>
-        <w:t>-</w:t>
-      </w:r>
-      <w:r>
-        <w:t xml:space="preserve"> </w:t>
-      </w:r>
-      <w:r>
-        <w:rPr>
-          <w:rFonts w:hint="eastAsia"/>
-        </w:rPr>
-        <w:t xml:space="preserve">신경망 첫걸음 </w:t>
-      </w:r>
-      <w:r>
-        <w:t>chapter 13</w:t>
-      </w:r>
-      <w:r>
-        <w:rPr>
-          <w:rFonts w:hint="eastAsia"/>
-        </w:rPr>
-        <w:t>까지 질문점 공유 (새로 들어온 사람과 함께)</w:t>
-      </w:r>
-    </w:p>
-    <w:p>
-      <w:pPr>
-        <w:spacing w:line="276" w:lineRule="auto"/>
-      </w:pPr>
-      <w:r>
-        <w:t>2019.06.</w:t>
-      </w:r>
-      <w:r>
-        <w:t>15</w:t>
-      </w:r>
-      <w:r>
-        <w:t>(토)</w:t>
-      </w:r>
-    </w:p>
-    <w:p>
-      <w:pPr>
-        <w:spacing w:line="276" w:lineRule="auto"/>
-      </w:pPr>
-      <w:r>
-        <w:rPr>
-          <w:rFonts w:hint="eastAsia"/>
-        </w:rPr>
-        <w:t>-</w:t>
-      </w:r>
-      <w:r>
-        <w:t xml:space="preserve"> </w:t>
-      </w:r>
-      <w:r>
-        <w:rPr>
-          <w:rFonts w:hint="eastAsia"/>
-        </w:rPr>
-        <w:t>스터디 (</w:t>
-      </w:r>
-      <w:r>
-        <w:t>4</w:t>
-      </w:r>
-      <w:r>
-        <w:t xml:space="preserve"> </w:t>
-      </w:r>
-      <w:r>
-        <w:rPr>
-          <w:rFonts w:hint="eastAsia"/>
-        </w:rPr>
-        <w:t>/</w:t>
-      </w:r>
-      <w:r>
-        <w:t xml:space="preserve"> </w:t>
-      </w:r>
-      <w:r>
-        <w:rPr>
-          <w:rFonts w:hint="eastAsia"/>
-        </w:rPr>
-        <w:t>4(명))</w:t>
-      </w:r>
-    </w:p>
-    <w:p>
-      <w:pPr>
-        <w:spacing w:line="276" w:lineRule="auto"/>
-        <w:rPr>
-          <w:rFonts w:hint="eastAsia"/>
-        </w:rPr>
-      </w:pPr>
-      <w:r>
-        <w:rPr>
-          <w:rFonts w:hint="eastAsia"/>
-        </w:rPr>
-        <w:t>-</w:t>
-      </w:r>
-      <w:r>
-        <w:t xml:space="preserve"> </w:t>
-      </w:r>
-      <w:r>
-        <w:rPr>
-          <w:rFonts w:hint="eastAsia"/>
-        </w:rPr>
-        <w:t xml:space="preserve">신경망 첫걸음 </w:t>
-      </w:r>
-      <w:r>
-        <w:t>chapter 1</w:t>
-      </w:r>
-      <w:r>
-        <w:t>6</w:t>
-      </w:r>
-      <w:r>
-        <w:rPr>
-          <w:rFonts w:hint="eastAsia"/>
-        </w:rPr>
-        <w:t xml:space="preserve">까지 </w:t>
-      </w:r>
-      <w:r>
-        <w:rPr>
-          <w:rFonts w:hint="eastAsia"/>
-        </w:rPr>
-        <w:t xml:space="preserve">읽고 </w:t>
-      </w:r>
-      <w:r>
-        <w:rPr>
-          <w:rFonts w:hint="eastAsia"/>
-        </w:rPr>
-        <w:t>질문점 공유</w:t>
+        <w:t>까지 읽고 질문점 공유</w:t>
       </w:r>
     </w:p>
     <w:sectPr>

</xml_diff>